<commit_message>
modify the title of the Job
</commit_message>
<xml_diff>
--- a/assets/resume/CV_Adam_20231127.docx
+++ b/assets/resume/CV_Adam_20231127.docx
@@ -1454,6 +1454,13 @@
           <w:spacing w:val="-4"/>
           <w:sz w:val="18"/>
         </w:rPr>
+        <w:t xml:space="preserve">JWT, </w:t>
+      </w:r>
+      <w:r>
+        <w:rPr>
+          <w:spacing w:val="-4"/>
+          <w:sz w:val="18"/>
+        </w:rPr>
         <w:t>d</w:t>
       </w:r>
       <w:r>
@@ -1606,6 +1613,29 @@
           <w:sz w:val="18"/>
         </w:rPr>
         <w:t xml:space="preserve">Docker, </w:t>
+      </w:r>
+      <w:proofErr w:type="spellStart"/>
+      <w:r>
+        <w:rPr>
+          <w:spacing w:val="-2"/>
+          <w:sz w:val="18"/>
+        </w:rPr>
+        <w:t>uWSGI</w:t>
+      </w:r>
+      <w:proofErr w:type="spellEnd"/>
+      <w:r>
+        <w:rPr>
+          <w:spacing w:val="-2"/>
+          <w:sz w:val="18"/>
+        </w:rPr>
+        <w:t>, NGINX</w:t>
+      </w:r>
+      <w:r>
+        <w:rPr>
+          <w:spacing w:val="-2"/>
+          <w:sz w:val="18"/>
+        </w:rPr>
+        <w:t xml:space="preserve">, </w:t>
       </w:r>
       <w:r>
         <w:rPr>
@@ -1841,16 +1871,15 @@
           <w:sz w:val="20"/>
           <w:szCs w:val="20"/>
         </w:rPr>
-        <w:t xml:space="preserve">Data </w:t>
-      </w:r>
-      <w:proofErr w:type="gramStart"/>
+        <w:t xml:space="preserve">Backend Developer &amp; </w:t>
+      </w:r>
       <w:r>
         <w:rPr>
           <w:position w:val="2"/>
           <w:sz w:val="20"/>
           <w:szCs w:val="20"/>
         </w:rPr>
-        <w:t>Scientist</w:t>
+        <w:t>Data Scientist</w:t>
       </w:r>
       <w:r>
         <w:rPr>
@@ -1862,6 +1891,7 @@
       </w:r>
       <w:r>
         <w:rPr>
+          <w:position w:val="2"/>
           <w:sz w:val="20"/>
           <w:szCs w:val="20"/>
         </w:rPr>
@@ -1875,7 +1905,6 @@
         </w:rPr>
         <w:t>|</w:t>
       </w:r>
-      <w:proofErr w:type="gramEnd"/>
       <w:r>
         <w:rPr>
           <w:sz w:val="20"/>
@@ -2484,20 +2513,18 @@
           <w:sz w:val="20"/>
           <w:szCs w:val="20"/>
         </w:rPr>
-        <w:t xml:space="preserve">Research </w:t>
-      </w:r>
-      <w:proofErr w:type="gramStart"/>
+        <w:t>Research Assistant</w:t>
+      </w:r>
       <w:r>
         <w:rPr>
           <w:position w:val="2"/>
           <w:sz w:val="20"/>
           <w:szCs w:val="20"/>
         </w:rPr>
-        <w:t>Assistant</w:t>
-      </w:r>
-      <w:r>
-        <w:rPr>
-          <w:position w:val="2"/>
+        <w:t xml:space="preserve"> </w:t>
+      </w:r>
+      <w:r>
+        <w:rPr>
           <w:sz w:val="20"/>
           <w:szCs w:val="20"/>
         </w:rPr>
@@ -2505,22 +2532,15 @@
       </w:r>
       <w:r>
         <w:rPr>
+          <w:position w:val="4"/>
           <w:sz w:val="20"/>
           <w:szCs w:val="20"/>
         </w:rPr>
-        <w:t xml:space="preserve"> </w:t>
+        <w:t>|</w:t>
       </w:r>
       <w:r>
         <w:rPr>
           <w:position w:val="4"/>
-          <w:sz w:val="20"/>
-          <w:szCs w:val="20"/>
-        </w:rPr>
-        <w:t>|</w:t>
-      </w:r>
-      <w:proofErr w:type="gramEnd"/>
-      <w:r>
-        <w:rPr>
           <w:sz w:val="20"/>
           <w:szCs w:val="20"/>
         </w:rPr>
@@ -2842,20 +2862,18 @@
           <w:sz w:val="20"/>
           <w:szCs w:val="20"/>
         </w:rPr>
-        <w:t xml:space="preserve">Research </w:t>
-      </w:r>
-      <w:proofErr w:type="gramStart"/>
+        <w:t>Research Assistant</w:t>
+      </w:r>
       <w:r>
         <w:rPr>
           <w:position w:val="2"/>
           <w:sz w:val="20"/>
           <w:szCs w:val="20"/>
         </w:rPr>
-        <w:t>Assistant</w:t>
-      </w:r>
-      <w:r>
-        <w:rPr>
-          <w:position w:val="2"/>
+        <w:t xml:space="preserve"> </w:t>
+      </w:r>
+      <w:r>
+        <w:rPr>
           <w:sz w:val="20"/>
           <w:szCs w:val="20"/>
         </w:rPr>
@@ -2863,20 +2881,12 @@
       </w:r>
       <w:r>
         <w:rPr>
+          <w:position w:val="4"/>
           <w:sz w:val="20"/>
           <w:szCs w:val="20"/>
         </w:rPr>
-        <w:t xml:space="preserve"> </w:t>
-      </w:r>
-      <w:r>
-        <w:rPr>
-          <w:position w:val="4"/>
-          <w:sz w:val="20"/>
-          <w:szCs w:val="20"/>
-        </w:rPr>
         <w:t>|</w:t>
       </w:r>
-      <w:proofErr w:type="gramEnd"/>
       <w:r>
         <w:rPr>
           <w:sz w:val="20"/>
@@ -3439,7 +3449,23 @@
           <w:i/>
           <w:sz w:val="18"/>
         </w:rPr>
-        <w:t xml:space="preserve"> KG, </w:t>
+        <w:t xml:space="preserve"> </w:t>
+      </w:r>
+      <w:r>
+        <w:rPr>
+          <w:b/>
+          <w:i/>
+          <w:sz w:val="18"/>
+        </w:rPr>
+        <w:t xml:space="preserve">Docker, </w:t>
+      </w:r>
+      <w:r>
+        <w:rPr>
+          <w:b/>
+          <w:i/>
+          <w:sz w:val="18"/>
+        </w:rPr>
+        <w:t xml:space="preserve">KG, </w:t>
       </w:r>
       <w:r>
         <w:rPr>
@@ -4214,14 +4240,14 @@
         <v:path o:extrusionok="f" gradientshapeok="t" o:connecttype="rect"/>
         <o:lock v:ext="edit" aspectratio="t"/>
       </v:shapetype>
-      <v:shape id="_x0000_i1168" type="#_x0000_t75" alt="Briefcase" style="width:9.1pt;height:9.1pt;visibility:visible" o:gfxdata="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" o:bullet="t">
+      <v:shape id="_x0000_i1112" type="#_x0000_t75" alt="Briefcase" style="width:9.1pt;height:9.1pt;visibility:visible" o:gfxdata="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" o:bullet="t">
         <v:imagedata r:id="rId1" o:title=""/>
       </v:shape>
     </w:pict>
   </w:numPicBullet>
   <w:numPicBullet w:numPicBulletId="1">
     <w:pict>
-      <v:shape id="_x0000_i1169" type="#_x0000_t75" alt="Graduation cap" style="width:13.15pt;height:9.1pt;visibility:visible" o:gfxdata="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" o:bullet="t">
+      <v:shape id="_x0000_i1113" type="#_x0000_t75" alt="Graduation cap" style="width:13.15pt;height:9.1pt;visibility:visible" o:gfxdata="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" o:bullet="t">
         <v:imagedata r:id="rId2" o:title="" croptop="-13609f" cropbottom="-13609f"/>
       </v:shape>
     </w:pict>
@@ -5083,6 +5109,7 @@
     <w:lsdException w:name="HTML Sample" w:semiHidden="1" w:unhideWhenUsed="1"/>
     <w:lsdException w:name="HTML Typewriter" w:semiHidden="1" w:unhideWhenUsed="1"/>
     <w:lsdException w:name="HTML Variable" w:semiHidden="1" w:unhideWhenUsed="1"/>
+    <w:lsdException w:name="Normal Table" w:semiHidden="1" w:unhideWhenUsed="1"/>
     <w:lsdException w:name="annotation subject" w:semiHidden="1" w:unhideWhenUsed="1"/>
     <w:lsdException w:name="No List" w:semiHidden="1" w:unhideWhenUsed="1"/>
     <w:lsdException w:name="Outline List 1" w:semiHidden="1" w:unhideWhenUsed="1"/>
@@ -5129,8 +5156,10 @@
     <w:lsdException w:name="Table Subtle 2" w:semiHidden="1" w:unhideWhenUsed="1"/>
     <w:lsdException w:name="Table Web 1" w:semiHidden="1" w:unhideWhenUsed="1"/>
     <w:lsdException w:name="Table Web 2" w:semiHidden="1" w:unhideWhenUsed="1"/>
+    <w:lsdException w:name="Table Web 3" w:semiHidden="1" w:unhideWhenUsed="1"/>
     <w:lsdException w:name="Balloon Text" w:semiHidden="1" w:unhideWhenUsed="1"/>
     <w:lsdException w:name="Table Grid" w:uiPriority="39"/>
+    <w:lsdException w:name="Table Theme" w:semiHidden="1" w:unhideWhenUsed="1"/>
     <w:lsdException w:name="Placeholder Text" w:semiHidden="1"/>
     <w:lsdException w:name="No Spacing" w:uiPriority="1" w:qFormat="1"/>
     <w:lsdException w:name="Light Shading" w:uiPriority="60"/>

</xml_diff>